<commit_message>
Hanna's part of report (maybe not complete yet)
</commit_message>
<xml_diff>
--- a/Gestion de cocktails.docx
+++ b/Gestion de cocktails.docx
@@ -4,7 +4,7 @@
   <w:body>
     <w:p>
       <w:pPr>
-        <w:pStyle w:val="Titre1"/>
+        <w:pStyle w:val="berschrift1"/>
         <w:jc w:val="center"/>
       </w:pPr>
       <w:r>
@@ -40,7 +40,7 @@
     </w:p>
     <w:p>
       <w:pPr>
-        <w:pStyle w:val="Paragraphedeliste"/>
+        <w:pStyle w:val="Listenabsatz"/>
         <w:numPr>
           <w:ilvl w:val="0"/>
           <w:numId w:val="1"/>
@@ -58,7 +58,7 @@
     </w:p>
     <w:p>
       <w:pPr>
-        <w:pStyle w:val="Paragraphedeliste"/>
+        <w:pStyle w:val="Listenabsatz"/>
         <w:numPr>
           <w:ilvl w:val="1"/>
           <w:numId w:val="1"/>
@@ -84,7 +84,7 @@
     </w:p>
     <w:p>
       <w:pPr>
-        <w:pStyle w:val="Paragraphedeliste"/>
+        <w:pStyle w:val="Listenabsatz"/>
         <w:numPr>
           <w:ilvl w:val="2"/>
           <w:numId w:val="1"/>
@@ -102,7 +102,7 @@
     </w:p>
     <w:p>
       <w:pPr>
-        <w:pStyle w:val="Paragraphedeliste"/>
+        <w:pStyle w:val="Listenabsatz"/>
         <w:numPr>
           <w:ilvl w:val="2"/>
           <w:numId w:val="1"/>
@@ -134,7 +134,7 @@
     </w:p>
     <w:p>
       <w:pPr>
-        <w:pStyle w:val="Paragraphedeliste"/>
+        <w:pStyle w:val="Listenabsatz"/>
         <w:numPr>
           <w:ilvl w:val="1"/>
           <w:numId w:val="1"/>
@@ -152,7 +152,7 @@
     </w:p>
     <w:p>
       <w:pPr>
-        <w:pStyle w:val="Paragraphedeliste"/>
+        <w:pStyle w:val="Listenabsatz"/>
         <w:numPr>
           <w:ilvl w:val="0"/>
           <w:numId w:val="1"/>
@@ -170,7 +170,7 @@
     </w:p>
     <w:p>
       <w:pPr>
-        <w:pStyle w:val="Paragraphedeliste"/>
+        <w:pStyle w:val="Listenabsatz"/>
         <w:numPr>
           <w:ilvl w:val="0"/>
           <w:numId w:val="1"/>
@@ -188,7 +188,7 @@
     </w:p>
     <w:p>
       <w:pPr>
-        <w:pStyle w:val="Paragraphedeliste"/>
+        <w:pStyle w:val="Listenabsatz"/>
         <w:numPr>
           <w:ilvl w:val="0"/>
           <w:numId w:val="1"/>
@@ -231,7 +231,7 @@
     </w:p>
     <w:p>
       <w:pPr>
-        <w:pStyle w:val="Paragraphedeliste"/>
+        <w:pStyle w:val="Listenabsatz"/>
         <w:numPr>
           <w:ilvl w:val="0"/>
           <w:numId w:val="1"/>
@@ -249,7 +249,7 @@
     </w:p>
     <w:p>
       <w:pPr>
-        <w:pStyle w:val="Paragraphedeliste"/>
+        <w:pStyle w:val="Listenabsatz"/>
         <w:numPr>
           <w:ilvl w:val="0"/>
           <w:numId w:val="1"/>
@@ -267,7 +267,7 @@
     </w:p>
     <w:p>
       <w:pPr>
-        <w:pStyle w:val="Paragraphedeliste"/>
+        <w:pStyle w:val="Listenabsatz"/>
         <w:numPr>
           <w:ilvl w:val="0"/>
           <w:numId w:val="1"/>
@@ -285,7 +285,7 @@
     </w:p>
     <w:p>
       <w:pPr>
-        <w:pStyle w:val="Paragraphedeliste"/>
+        <w:pStyle w:val="Listenabsatz"/>
         <w:numPr>
           <w:ilvl w:val="0"/>
           <w:numId w:val="1"/>
@@ -334,7 +334,7 @@
     </w:p>
     <w:p>
       <w:pPr>
-        <w:pStyle w:val="Paragraphedeliste"/>
+        <w:pStyle w:val="Listenabsatz"/>
         <w:numPr>
           <w:ilvl w:val="0"/>
           <w:numId w:val="2"/>
@@ -352,7 +352,7 @@
     </w:p>
     <w:p>
       <w:pPr>
-        <w:pStyle w:val="Paragraphedeliste"/>
+        <w:pStyle w:val="Listenabsatz"/>
         <w:numPr>
           <w:ilvl w:val="1"/>
           <w:numId w:val="2"/>
@@ -370,7 +370,7 @@
     </w:p>
     <w:p>
       <w:pPr>
-        <w:pStyle w:val="Paragraphedeliste"/>
+        <w:pStyle w:val="Listenabsatz"/>
         <w:numPr>
           <w:ilvl w:val="1"/>
           <w:numId w:val="2"/>
@@ -395,7 +395,7 @@
     </w:p>
     <w:p>
       <w:pPr>
-        <w:pStyle w:val="Titre1"/>
+        <w:pStyle w:val="berschrift1"/>
         <w:jc w:val="center"/>
         <w:rPr>
           <w:lang w:val="fr-FR"/>
@@ -417,7 +417,7 @@
     </w:p>
     <w:p>
       <w:pPr>
-        <w:pStyle w:val="Paragraphedeliste"/>
+        <w:pStyle w:val="Listenabsatz"/>
         <w:numPr>
           <w:ilvl w:val="0"/>
           <w:numId w:val="3"/>
@@ -439,15 +439,15 @@
     </w:p>
     <w:p>
       <w:pPr>
-        <w:pStyle w:val="Paragraphedeliste"/>
-        <w:rPr>
-          <w:lang w:val="fr-FR"/>
-        </w:rPr>
-      </w:pPr>
-    </w:p>
-    <w:p>
-      <w:pPr>
-        <w:pStyle w:val="Paragraphedeliste"/>
+        <w:pStyle w:val="Listenabsatz"/>
+        <w:rPr>
+          <w:lang w:val="fr-FR"/>
+        </w:rPr>
+      </w:pPr>
+    </w:p>
+    <w:p>
+      <w:pPr>
+        <w:pStyle w:val="Listenabsatz"/>
         <w:rPr>
           <w:lang w:val="fr-FR"/>
         </w:rPr>
@@ -527,7 +527,7 @@
     </w:p>
     <w:p>
       <w:pPr>
-        <w:pStyle w:val="Paragraphedeliste"/>
+        <w:pStyle w:val="Listenabsatz"/>
         <w:numPr>
           <w:ilvl w:val="0"/>
           <w:numId w:val="3"/>
@@ -549,7 +549,7 @@
     </w:p>
     <w:p>
       <w:pPr>
-        <w:pStyle w:val="Paragraphedeliste"/>
+        <w:pStyle w:val="Listenabsatz"/>
         <w:rPr>
           <w:b/>
           <w:bCs/>
@@ -559,7 +559,7 @@
     </w:p>
     <w:p>
       <w:pPr>
-        <w:pStyle w:val="Paragraphedeliste"/>
+        <w:pStyle w:val="Listenabsatz"/>
         <w:rPr>
           <w:lang w:val="fr-FR"/>
         </w:rPr>
@@ -573,15 +573,15 @@
     </w:p>
     <w:p>
       <w:pPr>
-        <w:pStyle w:val="Paragraphedeliste"/>
-        <w:rPr>
-          <w:lang w:val="fr-FR"/>
-        </w:rPr>
-      </w:pPr>
-    </w:p>
-    <w:p>
-      <w:pPr>
-        <w:pStyle w:val="Paragraphedeliste"/>
+        <w:pStyle w:val="Listenabsatz"/>
+        <w:rPr>
+          <w:lang w:val="fr-FR"/>
+        </w:rPr>
+      </w:pPr>
+    </w:p>
+    <w:p>
+      <w:pPr>
+        <w:pStyle w:val="Listenabsatz"/>
         <w:rPr>
           <w:lang w:val="fr-FR"/>
         </w:rPr>
@@ -595,15 +595,15 @@
     </w:p>
     <w:p>
       <w:pPr>
-        <w:pStyle w:val="Paragraphedeliste"/>
-        <w:rPr>
-          <w:lang w:val="fr-FR"/>
-        </w:rPr>
-      </w:pPr>
-    </w:p>
-    <w:p>
-      <w:pPr>
-        <w:pStyle w:val="Paragraphedeliste"/>
+        <w:pStyle w:val="Listenabsatz"/>
+        <w:rPr>
+          <w:lang w:val="fr-FR"/>
+        </w:rPr>
+      </w:pPr>
+    </w:p>
+    <w:p>
+      <w:pPr>
+        <w:pStyle w:val="Listenabsatz"/>
         <w:rPr>
           <w:lang w:val="fr-FR"/>
         </w:rPr>
@@ -617,15 +617,15 @@
     </w:p>
     <w:p>
       <w:pPr>
-        <w:pStyle w:val="Paragraphedeliste"/>
-        <w:rPr>
-          <w:lang w:val="fr-FR"/>
-        </w:rPr>
-      </w:pPr>
-    </w:p>
-    <w:p>
-      <w:pPr>
-        <w:pStyle w:val="Paragraphedeliste"/>
+        <w:pStyle w:val="Listenabsatz"/>
+        <w:rPr>
+          <w:lang w:val="fr-FR"/>
+        </w:rPr>
+      </w:pPr>
+    </w:p>
+    <w:p>
+      <w:pPr>
+        <w:pStyle w:val="Listenabsatz"/>
         <w:rPr>
           <w:lang w:val="fr-FR"/>
         </w:rPr>
@@ -647,15 +647,15 @@
     </w:p>
     <w:p>
       <w:pPr>
-        <w:pStyle w:val="Paragraphedeliste"/>
-        <w:rPr>
-          <w:lang w:val="fr-FR"/>
-        </w:rPr>
-      </w:pPr>
-    </w:p>
-    <w:p>
-      <w:pPr>
-        <w:pStyle w:val="Paragraphedeliste"/>
+        <w:pStyle w:val="Listenabsatz"/>
+        <w:rPr>
+          <w:lang w:val="fr-FR"/>
+        </w:rPr>
+      </w:pPr>
+    </w:p>
+    <w:p>
+      <w:pPr>
+        <w:pStyle w:val="Listenabsatz"/>
         <w:rPr>
           <w:lang w:val="fr-FR"/>
         </w:rPr>
@@ -683,15 +683,15 @@
     </w:p>
     <w:p>
       <w:pPr>
-        <w:pStyle w:val="Paragraphedeliste"/>
-        <w:rPr>
-          <w:lang w:val="fr-FR"/>
-        </w:rPr>
-      </w:pPr>
-    </w:p>
-    <w:p>
-      <w:pPr>
-        <w:pStyle w:val="Paragraphedeliste"/>
+        <w:pStyle w:val="Listenabsatz"/>
+        <w:rPr>
+          <w:lang w:val="fr-FR"/>
+        </w:rPr>
+      </w:pPr>
+    </w:p>
+    <w:p>
+      <w:pPr>
+        <w:pStyle w:val="Listenabsatz"/>
         <w:rPr>
           <w:lang w:val="fr-FR"/>
         </w:rPr>
@@ -705,15 +705,15 @@
     </w:p>
     <w:p>
       <w:pPr>
-        <w:pStyle w:val="Paragraphedeliste"/>
-        <w:rPr>
-          <w:lang w:val="fr-FR"/>
-        </w:rPr>
-      </w:pPr>
-    </w:p>
-    <w:p>
-      <w:pPr>
-        <w:pStyle w:val="Paragraphedeliste"/>
+        <w:pStyle w:val="Listenabsatz"/>
+        <w:rPr>
+          <w:lang w:val="fr-FR"/>
+        </w:rPr>
+      </w:pPr>
+    </w:p>
+    <w:p>
+      <w:pPr>
+        <w:pStyle w:val="Listenabsatz"/>
         <w:numPr>
           <w:ilvl w:val="0"/>
           <w:numId w:val="3"/>
@@ -735,7 +735,7 @@
     </w:p>
     <w:p>
       <w:pPr>
-        <w:pStyle w:val="Paragraphedeliste"/>
+        <w:pStyle w:val="Listenabsatz"/>
         <w:rPr>
           <w:b/>
           <w:bCs/>
@@ -745,7 +745,7 @@
     </w:p>
     <w:p>
       <w:pPr>
-        <w:pStyle w:val="Paragraphedeliste"/>
+        <w:pStyle w:val="Listenabsatz"/>
         <w:rPr>
           <w:lang w:val="fr-FR"/>
         </w:rPr>
@@ -759,15 +759,15 @@
     </w:p>
     <w:p>
       <w:pPr>
-        <w:pStyle w:val="Paragraphedeliste"/>
-        <w:rPr>
-          <w:lang w:val="fr-FR"/>
-        </w:rPr>
-      </w:pPr>
-    </w:p>
-    <w:p>
-      <w:pPr>
-        <w:pStyle w:val="Paragraphedeliste"/>
+        <w:pStyle w:val="Listenabsatz"/>
+        <w:rPr>
+          <w:lang w:val="fr-FR"/>
+        </w:rPr>
+      </w:pPr>
+    </w:p>
+    <w:p>
+      <w:pPr>
+        <w:pStyle w:val="Listenabsatz"/>
         <w:rPr>
           <w:lang w:val="fr-FR"/>
         </w:rPr>
@@ -787,15 +787,15 @@
     </w:p>
     <w:p>
       <w:pPr>
-        <w:pStyle w:val="Paragraphedeliste"/>
-        <w:rPr>
-          <w:lang w:val="fr-FR"/>
-        </w:rPr>
-      </w:pPr>
-    </w:p>
-    <w:p>
-      <w:pPr>
-        <w:pStyle w:val="Paragraphedeliste"/>
+        <w:pStyle w:val="Listenabsatz"/>
+        <w:rPr>
+          <w:lang w:val="fr-FR"/>
+        </w:rPr>
+      </w:pPr>
+    </w:p>
+    <w:p>
+      <w:pPr>
+        <w:pStyle w:val="Listenabsatz"/>
         <w:rPr>
           <w:lang w:val="fr-FR"/>
         </w:rPr>
@@ -815,15 +815,15 @@
     </w:p>
     <w:p>
       <w:pPr>
-        <w:pStyle w:val="Paragraphedeliste"/>
-        <w:rPr>
-          <w:lang w:val="fr-FR"/>
-        </w:rPr>
-      </w:pPr>
-    </w:p>
-    <w:p>
-      <w:pPr>
-        <w:pStyle w:val="Paragraphedeliste"/>
+        <w:pStyle w:val="Listenabsatz"/>
+        <w:rPr>
+          <w:lang w:val="fr-FR"/>
+        </w:rPr>
+      </w:pPr>
+    </w:p>
+    <w:p>
+      <w:pPr>
+        <w:pStyle w:val="Listenabsatz"/>
         <w:rPr>
           <w:lang w:val="fr-FR"/>
         </w:rPr>
@@ -837,15 +837,15 @@
     </w:p>
     <w:p>
       <w:pPr>
-        <w:pStyle w:val="Paragraphedeliste"/>
-        <w:rPr>
-          <w:lang w:val="fr-FR"/>
-        </w:rPr>
-      </w:pPr>
-    </w:p>
-    <w:p>
-      <w:pPr>
-        <w:pStyle w:val="Paragraphedeliste"/>
+        <w:pStyle w:val="Listenabsatz"/>
+        <w:rPr>
+          <w:lang w:val="fr-FR"/>
+        </w:rPr>
+      </w:pPr>
+    </w:p>
+    <w:p>
+      <w:pPr>
+        <w:pStyle w:val="Listenabsatz"/>
         <w:rPr>
           <w:lang w:val="fr-FR"/>
         </w:rPr>
@@ -859,15 +859,15 @@
     </w:p>
     <w:p>
       <w:pPr>
-        <w:pStyle w:val="Paragraphedeliste"/>
-        <w:rPr>
-          <w:lang w:val="fr-FR"/>
-        </w:rPr>
-      </w:pPr>
-    </w:p>
-    <w:p>
-      <w:pPr>
-        <w:pStyle w:val="Paragraphedeliste"/>
+        <w:pStyle w:val="Listenabsatz"/>
+        <w:rPr>
+          <w:lang w:val="fr-FR"/>
+        </w:rPr>
+      </w:pPr>
+    </w:p>
+    <w:p>
+      <w:pPr>
+        <w:pStyle w:val="Listenabsatz"/>
         <w:rPr>
           <w:lang w:val="fr-FR"/>
         </w:rPr>
@@ -881,15 +881,15 @@
     </w:p>
     <w:p>
       <w:pPr>
-        <w:pStyle w:val="Paragraphedeliste"/>
-        <w:rPr>
-          <w:lang w:val="fr-FR"/>
-        </w:rPr>
-      </w:pPr>
-    </w:p>
-    <w:p>
-      <w:pPr>
-        <w:pStyle w:val="Paragraphedeliste"/>
+        <w:pStyle w:val="Listenabsatz"/>
+        <w:rPr>
+          <w:lang w:val="fr-FR"/>
+        </w:rPr>
+      </w:pPr>
+    </w:p>
+    <w:p>
+      <w:pPr>
+        <w:pStyle w:val="Listenabsatz"/>
         <w:rPr>
           <w:lang w:val="fr-FR"/>
         </w:rPr>
@@ -910,7 +910,7 @@
     </w:p>
     <w:p>
       <w:pPr>
-        <w:pStyle w:val="Paragraphedeliste"/>
+        <w:pStyle w:val="Listenabsatz"/>
         <w:numPr>
           <w:ilvl w:val="0"/>
           <w:numId w:val="3"/>
@@ -932,7 +932,7 @@
     </w:p>
     <w:p>
       <w:pPr>
-        <w:pStyle w:val="Paragraphedeliste"/>
+        <w:pStyle w:val="Listenabsatz"/>
         <w:rPr>
           <w:b/>
           <w:bCs/>
@@ -942,7 +942,7 @@
     </w:p>
     <w:p>
       <w:pPr>
-        <w:pStyle w:val="Paragraphedeliste"/>
+        <w:pStyle w:val="Listenabsatz"/>
         <w:rPr>
           <w:lang w:val="fr-FR"/>
         </w:rPr>
@@ -956,15 +956,15 @@
     </w:p>
     <w:p>
       <w:pPr>
-        <w:pStyle w:val="Paragraphedeliste"/>
-        <w:rPr>
-          <w:lang w:val="fr-FR"/>
-        </w:rPr>
-      </w:pPr>
-    </w:p>
-    <w:p>
-      <w:pPr>
-        <w:pStyle w:val="Paragraphedeliste"/>
+        <w:pStyle w:val="Listenabsatz"/>
+        <w:rPr>
+          <w:lang w:val="fr-FR"/>
+        </w:rPr>
+      </w:pPr>
+    </w:p>
+    <w:p>
+      <w:pPr>
+        <w:pStyle w:val="Listenabsatz"/>
         <w:rPr>
           <w:lang w:val="fr-FR"/>
         </w:rPr>
@@ -1018,15 +1018,15 @@
     </w:p>
     <w:p>
       <w:pPr>
-        <w:pStyle w:val="Paragraphedeliste"/>
-        <w:rPr>
-          <w:lang w:val="fr-FR"/>
-        </w:rPr>
-      </w:pPr>
-    </w:p>
-    <w:p>
-      <w:pPr>
-        <w:pStyle w:val="Paragraphedeliste"/>
+        <w:pStyle w:val="Listenabsatz"/>
+        <w:rPr>
+          <w:lang w:val="fr-FR"/>
+        </w:rPr>
+      </w:pPr>
+    </w:p>
+    <w:p>
+      <w:pPr>
+        <w:pStyle w:val="Listenabsatz"/>
         <w:rPr>
           <w:lang w:val="fr-FR"/>
         </w:rPr>
@@ -1058,15 +1058,15 @@
     </w:p>
     <w:p>
       <w:pPr>
-        <w:pStyle w:val="Paragraphedeliste"/>
-        <w:rPr>
-          <w:lang w:val="fr-FR"/>
-        </w:rPr>
-      </w:pPr>
-    </w:p>
-    <w:p>
-      <w:pPr>
-        <w:pStyle w:val="Paragraphedeliste"/>
+        <w:pStyle w:val="Listenabsatz"/>
+        <w:rPr>
+          <w:lang w:val="fr-FR"/>
+        </w:rPr>
+      </w:pPr>
+    </w:p>
+    <w:p>
+      <w:pPr>
+        <w:pStyle w:val="Listenabsatz"/>
         <w:rPr>
           <w:lang w:val="fr-FR"/>
         </w:rPr>
@@ -1080,23 +1080,23 @@
     </w:p>
     <w:p>
       <w:pPr>
-        <w:pStyle w:val="Paragraphedeliste"/>
-        <w:rPr>
-          <w:lang w:val="fr-FR"/>
-        </w:rPr>
-      </w:pPr>
-    </w:p>
-    <w:p>
-      <w:pPr>
-        <w:pStyle w:val="Paragraphedeliste"/>
-        <w:rPr>
-          <w:lang w:val="fr-FR"/>
-        </w:rPr>
-      </w:pPr>
-    </w:p>
-    <w:p>
-      <w:pPr>
-        <w:pStyle w:val="Titre1"/>
+        <w:pStyle w:val="Listenabsatz"/>
+        <w:rPr>
+          <w:lang w:val="fr-FR"/>
+        </w:rPr>
+      </w:pPr>
+    </w:p>
+    <w:p>
+      <w:pPr>
+        <w:pStyle w:val="Listenabsatz"/>
+        <w:rPr>
+          <w:lang w:val="fr-FR"/>
+        </w:rPr>
+      </w:pPr>
+    </w:p>
+    <w:p>
+      <w:pPr>
+        <w:pStyle w:val="berschrift1"/>
         <w:jc w:val="center"/>
         <w:rPr>
           <w:lang w:val="fr-FR"/>
@@ -1159,6 +1159,611 @@
           <w:lang w:val="fr-FR"/>
         </w:rPr>
         <w:t xml:space="preserve"> et ensuite de moins en moins en fonction des filtres ?</w:t>
+      </w:r>
+    </w:p>
+    <w:p>
+      <w:pPr>
+        <w:rPr>
+          <w:lang w:val="fr-FR"/>
+        </w:rPr>
+      </w:pPr>
+    </w:p>
+    <w:p>
+      <w:pPr>
+        <w:pStyle w:val="berschrift1"/>
+        <w:rPr>
+          <w:lang w:val="fr-FR"/>
+        </w:rPr>
+      </w:pPr>
+      <w:r>
+        <w:rPr>
+          <w:lang w:val="fr-FR"/>
+        </w:rPr>
+        <w:t xml:space="preserve">Rapport – Partie </w:t>
+      </w:r>
+    </w:p>
+    <w:p>
+      <w:pPr>
+        <w:pStyle w:val="berschrift2"/>
+        <w:rPr>
+          <w:lang w:val="fr-FR"/>
+        </w:rPr>
+      </w:pPr>
+      <w:r>
+        <w:rPr>
+          <w:lang w:val="fr-FR"/>
+        </w:rPr>
+        <w:t>L’utilisation de la variable SESSION</w:t>
+      </w:r>
+    </w:p>
+    <w:p>
+      <w:pPr>
+        <w:rPr>
+          <w:lang w:val="fr-FR"/>
+        </w:rPr>
+      </w:pPr>
+      <w:r>
+        <w:rPr>
+          <w:lang w:val="fr-FR"/>
+        </w:rPr>
+        <w:t xml:space="preserve">Elle est utilisée pour la </w:t>
+      </w:r>
+      <w:r>
+        <w:rPr>
+          <w:b/>
+          <w:lang w:val="fr-FR"/>
+        </w:rPr>
+        <w:t>gestion du panier</w:t>
+      </w:r>
+      <w:r>
+        <w:rPr>
+          <w:lang w:val="fr-FR"/>
+        </w:rPr>
+        <w:t xml:space="preserve">. Pour stocker les cocktails préférés de l’utilisateur, l’ID du cocktail concerné est </w:t>
+      </w:r>
+      <w:proofErr w:type="gramStart"/>
+      <w:r>
+        <w:rPr>
+          <w:lang w:val="fr-FR"/>
+        </w:rPr>
+        <w:t>ajoutée</w:t>
+      </w:r>
+      <w:proofErr w:type="gramEnd"/>
+      <w:r>
+        <w:rPr>
+          <w:lang w:val="fr-FR"/>
+        </w:rPr>
+        <w:t xml:space="preserve"> dans $_SESSION[”</w:t>
+      </w:r>
+      <w:proofErr w:type="spellStart"/>
+      <w:r>
+        <w:rPr>
+          <w:lang w:val="fr-FR"/>
+        </w:rPr>
+        <w:t>MesRecettes</w:t>
+      </w:r>
+      <w:proofErr w:type="spellEnd"/>
+      <w:r>
+        <w:rPr>
+          <w:lang w:val="fr-FR"/>
+        </w:rPr>
+        <w:t>”</w:t>
+      </w:r>
+      <w:r>
+        <w:rPr>
+          <w:lang w:val="fr-FR"/>
+        </w:rPr>
+        <w:t>]</w:t>
+      </w:r>
+      <w:r>
+        <w:rPr>
+          <w:lang w:val="fr-FR"/>
+        </w:rPr>
+        <w:t>.</w:t>
+      </w:r>
+    </w:p>
+    <w:p>
+      <w:pPr>
+        <w:rPr>
+          <w:lang w:val="fr-FR"/>
+        </w:rPr>
+      </w:pPr>
+      <w:r>
+        <w:rPr>
+          <w:lang w:val="fr-FR"/>
+        </w:rPr>
+        <w:t xml:space="preserve">En outre, elle est utilisée pour le </w:t>
+      </w:r>
+      <w:r>
+        <w:rPr>
+          <w:b/>
+          <w:lang w:val="fr-FR"/>
+        </w:rPr>
+        <w:t>login de l’utilisateur</w:t>
+      </w:r>
+      <w:r>
+        <w:rPr>
+          <w:lang w:val="fr-FR"/>
+        </w:rPr>
+        <w:t xml:space="preserve">. Si l’internaute s’est connecté, la variable </w:t>
+      </w:r>
+      <w:r>
+        <w:rPr>
+          <w:lang w:val="fr-FR"/>
+        </w:rPr>
+        <w:t>$_SESSION[”</w:t>
+      </w:r>
+      <w:r>
+        <w:rPr>
+          <w:lang w:val="fr-FR"/>
+        </w:rPr>
+        <w:t>utilisateur</w:t>
+      </w:r>
+      <w:r>
+        <w:rPr>
+          <w:lang w:val="fr-FR"/>
+        </w:rPr>
+        <w:t>”]</w:t>
+      </w:r>
+      <w:r>
+        <w:rPr>
+          <w:lang w:val="fr-FR"/>
+        </w:rPr>
+        <w:t xml:space="preserve"> est affectée au nom de login de l’utilisateur. Cette variable est </w:t>
+      </w:r>
+      <w:proofErr w:type="spellStart"/>
+      <w:r>
+        <w:rPr>
+          <w:i/>
+          <w:lang w:val="fr-FR"/>
+        </w:rPr>
+        <w:t>unset</w:t>
+      </w:r>
+      <w:proofErr w:type="spellEnd"/>
+      <w:r>
+        <w:rPr>
+          <w:i/>
+          <w:lang w:val="fr-FR"/>
+        </w:rPr>
+        <w:t xml:space="preserve"> </w:t>
+      </w:r>
+      <w:r>
+        <w:rPr>
+          <w:lang w:val="fr-FR"/>
+        </w:rPr>
+        <w:t xml:space="preserve">si l’utilisateur se déconnecte. </w:t>
+      </w:r>
+    </w:p>
+    <w:p>
+      <w:pPr>
+        <w:pStyle w:val="berschrift2"/>
+        <w:rPr>
+          <w:lang w:val="fr-FR"/>
+        </w:rPr>
+      </w:pPr>
+      <w:r>
+        <w:rPr>
+          <w:lang w:val="fr-FR"/>
+        </w:rPr>
+        <w:t>Le panier</w:t>
+      </w:r>
+    </w:p>
+    <w:p>
+      <w:pPr>
+        <w:rPr>
+          <w:lang w:val="fr-FR"/>
+        </w:rPr>
+      </w:pPr>
+      <w:r>
+        <w:rPr>
+          <w:lang w:val="fr-FR"/>
+        </w:rPr>
+        <w:t xml:space="preserve">La page Panier affiche tous les cocktails dont l’ID se trouve soit dans </w:t>
+      </w:r>
+      <w:r>
+        <w:rPr>
+          <w:b/>
+          <w:bCs/>
+          <w:lang w:val="fr-FR"/>
+        </w:rPr>
+        <w:t>$_SESSION[”</w:t>
+      </w:r>
+      <w:proofErr w:type="spellStart"/>
+      <w:r>
+        <w:rPr>
+          <w:b/>
+          <w:bCs/>
+          <w:lang w:val="fr-FR"/>
+        </w:rPr>
+        <w:t>MesRecettes</w:t>
+      </w:r>
+      <w:proofErr w:type="spellEnd"/>
+      <w:r>
+        <w:rPr>
+          <w:b/>
+          <w:bCs/>
+          <w:lang w:val="fr-FR"/>
+        </w:rPr>
+        <w:t>”]</w:t>
+      </w:r>
+      <w:r>
+        <w:rPr>
+          <w:lang w:val="fr-FR"/>
+        </w:rPr>
+        <w:t xml:space="preserve"> ou dans le tableau </w:t>
+      </w:r>
+      <w:proofErr w:type="spellStart"/>
+      <w:r>
+        <w:rPr>
+          <w:b/>
+          <w:bCs/>
+          <w:lang w:val="fr-FR"/>
+        </w:rPr>
+        <w:t>json</w:t>
+      </w:r>
+      <w:proofErr w:type="spellEnd"/>
+      <w:r>
+        <w:rPr>
+          <w:lang w:val="fr-FR"/>
+        </w:rPr>
+        <w:t xml:space="preserve"> de l’utilisateur. Le nom de chaque cocktail est affiché et il est cliquable, menant à une page qui détaille sur ce cocktail.</w:t>
+      </w:r>
+    </w:p>
+    <w:p>
+      <w:pPr>
+        <w:pStyle w:val="berschrift2"/>
+        <w:rPr>
+          <w:lang w:val="fr-FR"/>
+        </w:rPr>
+      </w:pPr>
+      <w:r>
+        <w:rPr>
+          <w:lang w:val="fr-FR"/>
+        </w:rPr>
+        <w:t>L’utilisateur</w:t>
+      </w:r>
+    </w:p>
+    <w:p>
+      <w:pPr>
+        <w:rPr>
+          <w:lang w:val="fr-FR"/>
+        </w:rPr>
+      </w:pPr>
+      <w:r>
+        <w:rPr>
+          <w:lang w:val="fr-FR"/>
+        </w:rPr>
+        <w:t xml:space="preserve">Ses données sont stockées dans le fichier </w:t>
+      </w:r>
+      <w:proofErr w:type="spellStart"/>
+      <w:r>
+        <w:rPr>
+          <w:b/>
+          <w:bCs/>
+          <w:lang w:val="fr-FR"/>
+        </w:rPr>
+        <w:t>DonneesUtilisateurs.json</w:t>
+      </w:r>
+      <w:proofErr w:type="spellEnd"/>
+      <w:r>
+        <w:rPr>
+          <w:lang w:val="fr-FR"/>
+        </w:rPr>
+        <w:t xml:space="preserve">. Ce fichier sert à stocker tous les utilisateurs. Si l’utilisateur n’a pas fourni une valeur (comme son </w:t>
+      </w:r>
+      <w:proofErr w:type="gramStart"/>
+      <w:r>
+        <w:rPr>
+          <w:lang w:val="fr-FR"/>
+        </w:rPr>
+        <w:t>email</w:t>
+      </w:r>
+      <w:proofErr w:type="gramEnd"/>
+      <w:r>
+        <w:rPr>
+          <w:lang w:val="fr-FR"/>
+        </w:rPr>
+        <w:t xml:space="preserve"> par exemple), la valeur du champ est une chaine vide (ex. </w:t>
+      </w:r>
+      <w:r>
+        <w:rPr>
+          <w:lang w:val="fr-FR"/>
+        </w:rPr>
+        <w:t>”</w:t>
+      </w:r>
+      <w:r>
+        <w:rPr>
+          <w:lang w:val="fr-FR"/>
+        </w:rPr>
+        <w:t>email</w:t>
+      </w:r>
+      <w:r>
+        <w:rPr>
+          <w:lang w:val="fr-FR"/>
+        </w:rPr>
+        <w:t>”</w:t>
+      </w:r>
+      <w:r>
+        <w:rPr>
+          <w:lang w:val="fr-FR"/>
+        </w:rPr>
+        <w:t xml:space="preserve"> : </w:t>
+      </w:r>
+      <w:r>
+        <w:rPr>
+          <w:lang w:val="fr-FR"/>
+        </w:rPr>
+        <w:t>””</w:t>
+      </w:r>
+      <w:r>
+        <w:rPr>
+          <w:lang w:val="fr-FR"/>
+        </w:rPr>
+        <w:t>)</w:t>
+      </w:r>
+      <w:r>
+        <w:rPr>
+          <w:lang w:val="fr-FR"/>
+        </w:rPr>
+        <w:t>.</w:t>
+      </w:r>
+    </w:p>
+    <w:p>
+      <w:pPr>
+        <w:rPr>
+          <w:lang w:val="fr-FR"/>
+        </w:rPr>
+      </w:pPr>
+      <w:r>
+        <w:rPr>
+          <w:lang w:val="fr-FR"/>
+        </w:rPr>
+        <w:t xml:space="preserve">En cliquant sur l’icone qui montre une personne en haut du site, l’utilisateur a la </w:t>
+      </w:r>
+      <w:r>
+        <w:rPr>
+          <w:b/>
+          <w:bCs/>
+          <w:lang w:val="fr-FR"/>
+        </w:rPr>
+        <w:t>possibilité</w:t>
+      </w:r>
+      <w:r>
+        <w:rPr>
+          <w:lang w:val="fr-FR"/>
+        </w:rPr>
+        <w:t xml:space="preserve"> de se connect</w:t>
+      </w:r>
+      <w:r>
+        <w:rPr>
+          <w:lang w:val="fr-FR"/>
+        </w:rPr>
+        <w:t>er</w:t>
+      </w:r>
+      <w:r>
+        <w:rPr>
+          <w:lang w:val="fr-FR"/>
+        </w:rPr>
+        <w:t xml:space="preserve">, de créer un nouveau compte ou, s’il est déjà connecté, la possibilité de se déconnecter, de modifier ses données ou de supprimer son compte. Pour chaque possibilité, il y a un bouton qui est géré par la fonction compte JavaScript qui elle-même fait une requête POST à la page </w:t>
+      </w:r>
+      <w:proofErr w:type="spellStart"/>
+      <w:r>
+        <w:rPr>
+          <w:lang w:val="fr-FR"/>
+        </w:rPr>
+        <w:t>gestionUtilisateur.php</w:t>
+      </w:r>
+      <w:proofErr w:type="spellEnd"/>
+      <w:r>
+        <w:rPr>
+          <w:lang w:val="fr-FR"/>
+        </w:rPr>
+        <w:t xml:space="preserve">. Cette page </w:t>
+      </w:r>
+      <w:r>
+        <w:rPr>
+          <w:lang w:val="fr-FR"/>
+        </w:rPr>
+        <w:t xml:space="preserve">soit </w:t>
+      </w:r>
+      <w:proofErr w:type="spellStart"/>
+      <w:proofErr w:type="gramStart"/>
+      <w:r>
+        <w:rPr>
+          <w:lang w:val="fr-FR"/>
+        </w:rPr>
+        <w:t>exécute</w:t>
+      </w:r>
+      <w:proofErr w:type="spellEnd"/>
+      <w:proofErr w:type="gramEnd"/>
+      <w:r>
+        <w:rPr>
+          <w:lang w:val="fr-FR"/>
+        </w:rPr>
+        <w:t xml:space="preserve"> directement l’option choisie et renvoie sur index, soit elle renvoie l’utilisateur sur une autre page.</w:t>
+      </w:r>
+    </w:p>
+    <w:p>
+      <w:pPr>
+        <w:rPr>
+          <w:lang w:val="fr-FR"/>
+        </w:rPr>
+      </w:pPr>
+      <w:r>
+        <w:rPr>
+          <w:b/>
+          <w:bCs/>
+          <w:lang w:val="fr-FR"/>
+        </w:rPr>
+        <w:t>La création d’un compte et la modification des données</w:t>
+      </w:r>
+      <w:r>
+        <w:rPr>
+          <w:lang w:val="fr-FR"/>
+        </w:rPr>
+        <w:t xml:space="preserve"> utilise le même formulaire qui se trouve dans compte-</w:t>
+      </w:r>
+      <w:proofErr w:type="spellStart"/>
+      <w:r>
+        <w:rPr>
+          <w:lang w:val="fr-FR"/>
+        </w:rPr>
+        <w:t>detail.php</w:t>
+      </w:r>
+      <w:proofErr w:type="spellEnd"/>
+      <w:r>
+        <w:rPr>
+          <w:lang w:val="fr-FR"/>
+        </w:rPr>
+        <w:t xml:space="preserve">. Il est complètement géré par JavaScript. Dans le cas d’une modification, JavaScript remplit le formulaire par les données qui sont stockées dans le tableau </w:t>
+      </w:r>
+      <w:proofErr w:type="spellStart"/>
+      <w:r>
+        <w:rPr>
+          <w:lang w:val="fr-FR"/>
+        </w:rPr>
+        <w:t>json</w:t>
+      </w:r>
+      <w:proofErr w:type="spellEnd"/>
+      <w:r>
+        <w:rPr>
+          <w:lang w:val="fr-FR"/>
+        </w:rPr>
+        <w:t xml:space="preserve"> de l’utilisateur. Ceci est réalisé grâce à Ajax (première fonction dans le fichier javascript.js) qui fait une requête POST </w:t>
+      </w:r>
+      <w:r>
+        <w:rPr>
+          <w:lang w:val="fr-FR"/>
+        </w:rPr>
+        <w:t xml:space="preserve">à la page </w:t>
+      </w:r>
+      <w:proofErr w:type="spellStart"/>
+      <w:r>
+        <w:rPr>
+          <w:lang w:val="fr-FR"/>
+        </w:rPr>
+        <w:t>gestionUtilisateur.php</w:t>
+      </w:r>
+      <w:proofErr w:type="spellEnd"/>
+      <w:r>
+        <w:rPr>
+          <w:lang w:val="fr-FR"/>
+        </w:rPr>
+        <w:t>.</w:t>
+      </w:r>
+      <w:r>
+        <w:rPr>
+          <w:lang w:val="fr-FR"/>
+        </w:rPr>
+        <w:t xml:space="preserve"> Une requête avec Ajax est aussi faite pour savoir si le login est encore disponible.</w:t>
+      </w:r>
+    </w:p>
+    <w:p>
+      <w:pPr>
+        <w:rPr>
+          <w:lang w:val="fr-FR"/>
+        </w:rPr>
+      </w:pPr>
+      <w:r>
+        <w:rPr>
+          <w:lang w:val="fr-FR"/>
+        </w:rPr>
+        <w:t xml:space="preserve">Le </w:t>
+      </w:r>
+      <w:r>
+        <w:rPr>
+          <w:b/>
+          <w:lang w:val="fr-FR"/>
+        </w:rPr>
+        <w:t>login</w:t>
+      </w:r>
+      <w:r>
+        <w:rPr>
+          <w:lang w:val="fr-FR"/>
+        </w:rPr>
+        <w:t xml:space="preserve"> est réalisé par le formulaire de la page </w:t>
+      </w:r>
+      <w:proofErr w:type="spellStart"/>
+      <w:r>
+        <w:rPr>
+          <w:lang w:val="fr-FR"/>
+        </w:rPr>
+        <w:t>identification_form.php</w:t>
+      </w:r>
+      <w:proofErr w:type="spellEnd"/>
+      <w:r>
+        <w:rPr>
+          <w:lang w:val="fr-FR"/>
+        </w:rPr>
+        <w:t>. Il est aussi entièrement géré par Javascript. Une requête au serveur assure que la combinaison de login et mot de passe (</w:t>
+      </w:r>
+      <w:proofErr w:type="spellStart"/>
+      <w:r>
+        <w:rPr>
+          <w:lang w:val="fr-FR"/>
+        </w:rPr>
+        <w:t>mdp</w:t>
+      </w:r>
+      <w:proofErr w:type="spellEnd"/>
+      <w:r>
+        <w:rPr>
+          <w:lang w:val="fr-FR"/>
+        </w:rPr>
+        <w:t>) est valide.</w:t>
+      </w:r>
+    </w:p>
+    <w:p>
+      <w:pPr>
+        <w:rPr>
+          <w:lang w:val="fr-FR"/>
+        </w:rPr>
+      </w:pPr>
+      <w:r>
+        <w:rPr>
+          <w:lang w:val="fr-FR"/>
+        </w:rPr>
+        <w:t xml:space="preserve">La page qui </w:t>
+      </w:r>
+      <w:r>
+        <w:rPr>
+          <w:b/>
+          <w:lang w:val="fr-FR"/>
+        </w:rPr>
+        <w:t>détaille</w:t>
+      </w:r>
+      <w:r>
+        <w:rPr>
+          <w:lang w:val="fr-FR"/>
+        </w:rPr>
+        <w:t xml:space="preserve"> sur un cocktail offre la fonctionnalité d’ajouter ce cocktail au panier ou de l’enlever. Cette fonctionnalité est utilisable en cliquant sur le cœur. Quand l’utilisateur a ajouté un cocktail à ses cocktail préférés (mis au panier) le cœur devient rouge. La page qui modifie la préférence s’appelle </w:t>
+      </w:r>
+      <w:proofErr w:type="spellStart"/>
+      <w:r>
+        <w:rPr>
+          <w:lang w:val="fr-FR"/>
+        </w:rPr>
+        <w:t>modifierPreference.php</w:t>
+      </w:r>
+      <w:proofErr w:type="spellEnd"/>
+      <w:r>
+        <w:rPr>
+          <w:lang w:val="fr-FR"/>
+        </w:rPr>
+        <w:t xml:space="preserve">. Elle reçoit une requête POST de la fonction JavaScript </w:t>
+      </w:r>
+      <w:proofErr w:type="spellStart"/>
+      <w:r>
+        <w:rPr>
+          <w:lang w:val="fr-FR"/>
+        </w:rPr>
+        <w:t>modifierPreference</w:t>
+      </w:r>
+      <w:proofErr w:type="spellEnd"/>
+      <w:r>
+        <w:rPr>
+          <w:lang w:val="fr-FR"/>
+        </w:rPr>
+        <w:t xml:space="preserve"> qui se trouve dans le fichier javascript.js.</w:t>
       </w:r>
     </w:p>
     <w:sectPr>
@@ -1895,18 +2500,18 @@
     <w:lsdException w:name="Unresolved Mention" w:semiHidden="1" w:unhideWhenUsed="1"/>
     <w:lsdException w:name="Smart Link" w:semiHidden="1" w:unhideWhenUsed="1"/>
   </w:latentStyles>
-  <w:style w:type="paragraph" w:default="1" w:styleId="Normal">
+  <w:style w:type="paragraph" w:default="1" w:styleId="Standard">
     <w:name w:val="Normal"/>
     <w:qFormat/>
     <w:rPr>
       <w:lang w:val="de-DE"/>
     </w:rPr>
   </w:style>
-  <w:style w:type="paragraph" w:styleId="Titre1">
+  <w:style w:type="paragraph" w:styleId="berschrift1">
     <w:name w:val="heading 1"/>
-    <w:basedOn w:val="Normal"/>
-    <w:next w:val="Normal"/>
-    <w:link w:val="Titre1Car"/>
+    <w:basedOn w:val="Standard"/>
+    <w:next w:val="Standard"/>
+    <w:link w:val="berschrift1Zchn"/>
     <w:uiPriority w:val="9"/>
     <w:qFormat/>
     <w:rsid w:val="00E80834"/>
@@ -1923,13 +2528,35 @@
       <w:szCs w:val="32"/>
     </w:rPr>
   </w:style>
-  <w:style w:type="character" w:default="1" w:styleId="Policepardfaut">
+  <w:style w:type="paragraph" w:styleId="berschrift2">
+    <w:name w:val="heading 2"/>
+    <w:basedOn w:val="Standard"/>
+    <w:next w:val="Standard"/>
+    <w:link w:val="berschrift2Zchn"/>
+    <w:uiPriority w:val="9"/>
+    <w:unhideWhenUsed/>
+    <w:qFormat/>
+    <w:rsid w:val="00C6405A"/>
+    <w:pPr>
+      <w:keepNext/>
+      <w:keepLines/>
+      <w:spacing w:before="40" w:after="0"/>
+      <w:outlineLvl w:val="1"/>
+    </w:pPr>
+    <w:rPr>
+      <w:rFonts w:asciiTheme="majorHAnsi" w:eastAsiaTheme="majorEastAsia" w:hAnsiTheme="majorHAnsi" w:cstheme="majorBidi"/>
+      <w:color w:val="2F5496" w:themeColor="accent1" w:themeShade="BF"/>
+      <w:sz w:val="26"/>
+      <w:szCs w:val="26"/>
+    </w:rPr>
+  </w:style>
+  <w:style w:type="character" w:default="1" w:styleId="Absatz-Standardschriftart">
     <w:name w:val="Default Paragraph Font"/>
     <w:uiPriority w:val="1"/>
     <w:semiHidden/>
     <w:unhideWhenUsed/>
   </w:style>
-  <w:style w:type="table" w:default="1" w:styleId="TableauNormal">
+  <w:style w:type="table" w:default="1" w:styleId="NormaleTabelle">
     <w:name w:val="Normal Table"/>
     <w:uiPriority w:val="99"/>
     <w:semiHidden/>
@@ -1944,16 +2571,16 @@
       </w:tblCellMar>
     </w:tblPr>
   </w:style>
-  <w:style w:type="numbering" w:default="1" w:styleId="Aucuneliste">
+  <w:style w:type="numbering" w:default="1" w:styleId="KeineListe">
     <w:name w:val="No List"/>
     <w:uiPriority w:val="99"/>
     <w:semiHidden/>
     <w:unhideWhenUsed/>
   </w:style>
-  <w:style w:type="character" w:customStyle="1" w:styleId="Titre1Car">
-    <w:name w:val="Titre 1 Car"/>
-    <w:basedOn w:val="Policepardfaut"/>
-    <w:link w:val="Titre1"/>
+  <w:style w:type="character" w:customStyle="1" w:styleId="berschrift1Zchn">
+    <w:name w:val="Überschrift 1 Zchn"/>
+    <w:basedOn w:val="Absatz-Standardschriftart"/>
+    <w:link w:val="berschrift1"/>
     <w:uiPriority w:val="9"/>
     <w:rsid w:val="00E80834"/>
     <w:rPr>
@@ -1964,9 +2591,9 @@
       <w:lang w:val="de-DE"/>
     </w:rPr>
   </w:style>
-  <w:style w:type="paragraph" w:styleId="Paragraphedeliste">
+  <w:style w:type="paragraph" w:styleId="Listenabsatz">
     <w:name w:val="List Paragraph"/>
-    <w:basedOn w:val="Normal"/>
+    <w:basedOn w:val="Standard"/>
     <w:uiPriority w:val="34"/>
     <w:qFormat/>
     <w:rsid w:val="00E80834"/>
@@ -1989,6 +2616,20 @@
       <w:color w:val="000000"/>
       <w:sz w:val="24"/>
       <w:szCs w:val="24"/>
+    </w:rPr>
+  </w:style>
+  <w:style w:type="character" w:customStyle="1" w:styleId="berschrift2Zchn">
+    <w:name w:val="Überschrift 2 Zchn"/>
+    <w:basedOn w:val="Absatz-Standardschriftart"/>
+    <w:link w:val="berschrift2"/>
+    <w:uiPriority w:val="9"/>
+    <w:rsid w:val="00C6405A"/>
+    <w:rPr>
+      <w:rFonts w:asciiTheme="majorHAnsi" w:eastAsiaTheme="majorEastAsia" w:hAnsiTheme="majorHAnsi" w:cstheme="majorBidi"/>
+      <w:color w:val="2F5496" w:themeColor="accent1" w:themeShade="BF"/>
+      <w:sz w:val="26"/>
+      <w:szCs w:val="26"/>
+      <w:lang w:val="de-DE"/>
     </w:rPr>
   </w:style>
 </w:styles>

</xml_diff>